<commit_message>
- Mise à jour du lien concernant le webservice multi datasources
git-svn-id: https://subversion.renater.fr/anonscm/svn/esup-transferts/trunk/esup-transferts@541 3ddcba78-ea86-4027-a5a7-99004716dbae
</commit_message>
<xml_diff>
--- a/documentations/technique/esup-transferts-v2.4.0-doc-technique.docx
+++ b/documentations/technique/esup-transferts-v2.4.0-doc-technique.docx
@@ -1300,7 +1300,7 @@
                 <w:noProof/>
                 <w:webHidden/>
               </w:rPr>
-              <w:t>10</w:t>
+              <w:t>9</w:t>
             </w:r>
             <w:r>
               <w:rPr>
@@ -2370,15 +2370,7 @@
           <w:sz w:val="20"/>
           <w:szCs w:val="20"/>
         </w:rPr>
-        <w:t>catalina.sh dans le dossier bin sous centos du coup indiquer plutôt dans les v</w:t>
-      </w:r>
-      <w:r>
-        <w:rPr>
-          <w:rFonts w:ascii="Arial" w:hAnsi="Arial" w:cs="Arial"/>
-          <w:sz w:val="20"/>
-          <w:szCs w:val="20"/>
-        </w:rPr>
-        <w:t>ariables d’environnement tomcat</w:t>
+        <w:t>catalina.sh dans le dossier bin sous centos du coup indiquer plutôt dans les variables d’environnement tomcat</w:t>
       </w:r>
     </w:p>
     <w:p>
@@ -2397,31 +2389,7 @@
           <w:sz w:val="20"/>
           <w:szCs w:val="20"/>
         </w:rPr>
-        <w:t>Ajoutez</w:t>
-      </w:r>
-      <w:r>
-        <w:rPr>
-          <w:rFonts w:ascii="Arial" w:hAnsi="Arial" w:cs="Arial"/>
-          <w:sz w:val="20"/>
-          <w:szCs w:val="20"/>
-        </w:rPr>
-        <w:t xml:space="preserve"> ça pour que le JDBC fonctionne </w:t>
-      </w:r>
-      <w:r>
-        <w:rPr>
-          <w:rFonts w:ascii="Arial" w:hAnsi="Arial" w:cs="Arial"/>
-          <w:sz w:val="20"/>
-          <w:szCs w:val="20"/>
-        </w:rPr>
-        <w:t xml:space="preserve">- </w:t>
-      </w:r>
-      <w:r>
-        <w:rPr>
-          <w:rFonts w:ascii="Arial" w:hAnsi="Arial" w:cs="Arial"/>
-          <w:sz w:val="20"/>
-          <w:szCs w:val="20"/>
-        </w:rPr>
-        <w:t>Djavax.sql.DataSource.Factory=org.apache.commons.dbcp.BasicDataSourceFactory"</w:t>
+        <w:t>Ajoutez ça pour que le JDBC fonctionne - Djavax.sql.DataSource.Factory=org.apache.commons.dbcp.BasicDataSourceFactory"</w:t>
       </w:r>
     </w:p>
     <w:p>
@@ -3765,23 +3733,7 @@
           <w:sz w:val="20"/>
           <w:szCs w:val="20"/>
         </w:rPr>
-        <w:t xml:space="preserve"> </w:t>
-      </w:r>
-      <w:r>
-        <w:rPr>
-          <w:rFonts w:ascii="Arial" w:hAnsi="Arial" w:cs="Arial"/>
-          <w:sz w:val="20"/>
-          <w:szCs w:val="20"/>
-        </w:rPr>
-        <w:t xml:space="preserve">esup-transferts_trunk </w:t>
-      </w:r>
-      <w:r>
-        <w:rPr>
-          <w:rFonts w:ascii="Arial" w:hAnsi="Arial" w:cs="Arial"/>
-          <w:sz w:val="20"/>
-          <w:szCs w:val="20"/>
-        </w:rPr>
-        <w:t>(pour la TEST la release en dvl)</w:t>
+        <w:t xml:space="preserve"> esup-transferts_trunk (pour la TEST la release en dvl)</w:t>
       </w:r>
     </w:p>
     <w:p>
@@ -3852,23 +3804,7 @@
           <w:sz w:val="20"/>
           <w:szCs w:val="20"/>
         </w:rPr>
-        <w:t xml:space="preserve"> </w:t>
-      </w:r>
-      <w:r>
-        <w:rPr>
-          <w:rFonts w:ascii="Arial" w:hAnsi="Arial" w:cs="Arial"/>
-          <w:sz w:val="20"/>
-          <w:szCs w:val="20"/>
-        </w:rPr>
-        <w:t>esup-transferts_tags</w:t>
-      </w:r>
-      <w:r>
-        <w:rPr>
-          <w:rFonts w:ascii="Arial" w:hAnsi="Arial" w:cs="Arial"/>
-          <w:sz w:val="20"/>
-          <w:szCs w:val="20"/>
-        </w:rPr>
-        <w:t xml:space="preserve"> (pour la PROD la release définitive)</w:t>
+        <w:t xml:space="preserve"> esup-transferts_tags (pour la PROD la release définitive)</w:t>
       </w:r>
     </w:p>
     <w:p>
@@ -7472,8 +7408,6 @@
           <w:szCs w:val="20"/>
         </w:rPr>
       </w:pPr>
-      <w:bookmarkStart w:id="15" w:name="_GoBack"/>
-      <w:bookmarkEnd w:id="15"/>
     </w:p>
     <w:p>
       <w:pPr>
@@ -7493,7 +7427,7 @@
         <w:lastRenderedPageBreak/>
         <w:t xml:space="preserve">       </w:t>
       </w:r>
-      <w:bookmarkStart w:id="16" w:name="_Toc478642128"/>
+      <w:bookmarkStart w:id="15" w:name="_Toc478642128"/>
       <w:r>
         <w:rPr>
           <w:rFonts w:ascii="Arial" w:hAnsi="Arial" w:cs="Arial"/>
@@ -7526,7 +7460,7 @@
         </w:rPr>
         <w:t>Interopérabilités</w:t>
       </w:r>
-      <w:bookmarkEnd w:id="16"/>
+      <w:bookmarkEnd w:id="15"/>
     </w:p>
     <w:p>
       <w:pPr>
@@ -7639,18 +7573,72 @@
         </w:rPr>
         <w:t xml:space="preserve">Un webService multi-datasources est également disponible sur le dépôt : </w:t>
       </w:r>
-      <w:hyperlink r:id="rId17" w:history="1">
-        <w:r>
-          <w:rPr>
-            <w:rStyle w:val="Lienhypertexte"/>
-            <w:rFonts w:ascii="Arial" w:hAnsi="Arial" w:cs="Arial"/>
-            <w:sz w:val="20"/>
-            <w:szCs w:val="20"/>
-            <w:shd w:val="clear" w:color="auto" w:fill="FFFFDD"/>
-          </w:rPr>
-          <w:t>http://svn.univ-artois.fr/svn/wssi/tags/v2.0.0/</w:t>
-        </w:r>
-      </w:hyperlink>
+      <w:bookmarkStart w:id="16" w:name="_GoBack"/>
+      <w:bookmarkEnd w:id="16"/>
+      <w:r>
+        <w:rPr>
+          <w:rFonts w:ascii="Arial" w:hAnsi="Arial" w:cs="Arial"/>
+          <w:sz w:val="20"/>
+          <w:szCs w:val="20"/>
+          <w:shd w:val="clear" w:color="auto" w:fill="FFFFDD"/>
+        </w:rPr>
+        <w:fldChar w:fldCharType="begin"/>
+      </w:r>
+      <w:r>
+        <w:rPr>
+          <w:rFonts w:ascii="Arial" w:hAnsi="Arial" w:cs="Arial"/>
+          <w:sz w:val="20"/>
+          <w:szCs w:val="20"/>
+          <w:shd w:val="clear" w:color="auto" w:fill="FFFFDD"/>
+        </w:rPr>
+        <w:instrText xml:space="preserve"> HYPERLINK "</w:instrText>
+      </w:r>
+      <w:r>
+        <w:rPr>
+          <w:rFonts w:ascii="Arial" w:hAnsi="Arial" w:cs="Arial"/>
+          <w:sz w:val="20"/>
+          <w:szCs w:val="20"/>
+          <w:shd w:val="clear" w:color="auto" w:fill="FFFFDD"/>
+        </w:rPr>
+        <w:instrText>http://svn.univ-artois.fr/svn/wssi/trunk</w:instrText>
+      </w:r>
+      <w:r>
+        <w:rPr>
+          <w:rFonts w:ascii="Arial" w:hAnsi="Arial" w:cs="Arial"/>
+          <w:sz w:val="20"/>
+          <w:szCs w:val="20"/>
+          <w:shd w:val="clear" w:color="auto" w:fill="FFFFDD"/>
+        </w:rPr>
+        <w:instrText xml:space="preserve">" </w:instrText>
+      </w:r>
+      <w:r>
+        <w:rPr>
+          <w:rFonts w:ascii="Arial" w:hAnsi="Arial" w:cs="Arial"/>
+          <w:sz w:val="20"/>
+          <w:szCs w:val="20"/>
+          <w:shd w:val="clear" w:color="auto" w:fill="FFFFDD"/>
+        </w:rPr>
+        <w:fldChar w:fldCharType="separate"/>
+      </w:r>
+      <w:r>
+        <w:rPr>
+          <w:rStyle w:val="Lienhypertexte"/>
+          <w:rFonts w:ascii="Arial" w:hAnsi="Arial" w:cs="Arial"/>
+          <w:sz w:val="20"/>
+          <w:szCs w:val="20"/>
+          <w:shd w:val="clear" w:color="auto" w:fill="FFFFDD"/>
+        </w:rPr>
+        <w:t>http://svn.univ-artois.fr/svn/wssi/trunk</w:t>
+      </w:r>
+      <w:r>
+        <w:rPr>
+          <w:rFonts w:ascii="Arial" w:hAnsi="Arial" w:cs="Arial"/>
+          <w:sz w:val="20"/>
+          <w:szCs w:val="20"/>
+          <w:shd w:val="clear" w:color="auto" w:fill="FFFFDD"/>
+        </w:rPr>
+        <w:fldChar w:fldCharType="end"/>
+      </w:r>
     </w:p>
     <w:p>
       <w:pPr>
@@ -7700,7 +7688,7 @@
                     <pic:cNvPicPr/>
                   </pic:nvPicPr>
                   <pic:blipFill>
-                    <a:blip r:embed="rId18" cstate="print">
+                    <a:blip r:embed="rId17" cstate="print">
                       <a:extLst>
                         <a:ext uri="{28A0092B-C50C-407E-A947-70E740481C1C}">
                           <a14:useLocalDpi xmlns:a14="http://schemas.microsoft.com/office/drawing/2010/main" val="0"/>
@@ -7775,7 +7763,7 @@
                     <pic:cNvPicPr/>
                   </pic:nvPicPr>
                   <pic:blipFill>
-                    <a:blip r:embed="rId19" cstate="print">
+                    <a:blip r:embed="rId18" cstate="print">
                       <a:extLst>
                         <a:ext uri="{28A0092B-C50C-407E-A947-70E740481C1C}">
                           <a14:useLocalDpi xmlns:a14="http://schemas.microsoft.com/office/drawing/2010/main" val="0"/>
@@ -7846,7 +7834,7 @@
                     <pic:cNvPicPr/>
                   </pic:nvPicPr>
                   <pic:blipFill>
-                    <a:blip r:embed="rId20" cstate="print">
+                    <a:blip r:embed="rId19" cstate="print">
                       <a:extLst>
                         <a:ext uri="{28A0092B-C50C-407E-A947-70E740481C1C}">
                           <a14:useLocalDpi xmlns:a14="http://schemas.microsoft.com/office/drawing/2010/main" val="0"/>
@@ -7901,7 +7889,7 @@
         </w:rPr>
         <w:t xml:space="preserve">Vous pouvez tester les retours des webServices avec le logiciel : </w:t>
       </w:r>
-      <w:hyperlink r:id="rId21" w:history="1">
+      <w:hyperlink r:id="rId20" w:history="1">
         <w:r>
           <w:rPr>
             <w:rStyle w:val="Lienhypertexte"/>
@@ -7934,8 +7922,8 @@
       </w:pPr>
     </w:p>
     <w:sectPr>
-      <w:headerReference w:type="default" r:id="rId22"/>
-      <w:footerReference w:type="default" r:id="rId23"/>
+      <w:headerReference w:type="default" r:id="rId21"/>
+      <w:footerReference w:type="default" r:id="rId22"/>
       <w:pgSz w:w="11906" w:h="16838" w:code="9"/>
       <w:pgMar w:top="720" w:right="720" w:bottom="720" w:left="720" w:header="708" w:footer="708" w:gutter="0"/>
       <w:cols w:space="708"/>
@@ -8069,7 +8057,7 @@
                                   <w:sz w:val="16"/>
                                   <w:szCs w:val="16"/>
                                 </w:rPr>
-                                <w:t>2</w:t>
+                                <w:t>10</w:t>
                               </w:r>
                               <w:r>
                                 <w:rPr>
@@ -8144,7 +8132,7 @@
                             <w:sz w:val="16"/>
                             <w:szCs w:val="16"/>
                           </w:rPr>
-                          <w:t>2</w:t>
+                          <w:t>10</w:t>
                         </w:r>
                         <w:r>
                           <w:rPr>
@@ -12450,7 +12438,7 @@
 </file>
 
 <file path=customXml/itemProps2.xml><?xml version="1.0" encoding="utf-8"?>
-<ds:datastoreItem xmlns:ds="http://schemas.openxmlformats.org/officeDocument/2006/customXml" ds:itemID="{1C2E3700-C6EE-4DFB-804C-F9D0E5598E3F}">
+<ds:datastoreItem xmlns:ds="http://schemas.openxmlformats.org/officeDocument/2006/customXml" ds:itemID="{7782B063-902B-430D-87A7-4907E9AB7212}">
   <ds:schemaRefs>
     <ds:schemaRef ds:uri="http://schemas.openxmlformats.org/officeDocument/2006/bibliography"/>
   </ds:schemaRefs>

</xml_diff>